<commit_message>
Post Bestellung von früher + Müller Dokus
</commit_message>
<xml_diff>
--- a/MUH PRE/Lastenheft_SmartGastro.docx
+++ b/MUH PRE/Lastenheft_SmartGastro.docx
@@ -1,6 +1,6 @@
 
 <file path=word/document.xml><?xml version="1.0" encoding="utf-8"?>
-<w:document xmlns:wpc="http://schemas.microsoft.com/office/word/2010/wordprocessingCanvas" xmlns:cx="http://schemas.microsoft.com/office/drawing/2014/chartex" xmlns:cx1="http://schemas.microsoft.com/office/drawing/2015/9/8/chartex" xmlns:cx2="http://schemas.microsoft.com/office/drawing/2015/10/21/chartex" xmlns:cx3="http://schemas.microsoft.com/office/drawing/2016/5/9/chartex" xmlns:cx4="http://schemas.microsoft.com/office/drawing/2016/5/10/chartex" xmlns:cx5="http://schemas.microsoft.com/office/drawing/2016/5/11/chartex" xmlns:cx6="http://schemas.microsoft.com/office/drawing/2016/5/12/chartex" xmlns:cx7="http://schemas.microsoft.com/office/drawing/2016/5/13/chartex" xmlns:cx8="http://schemas.microsoft.com/office/drawing/2016/5/14/chartex" xmlns:mc="http://schemas.openxmlformats.org/markup-compatibility/2006" xmlns:aink="http://schemas.microsoft.com/office/drawing/2016/ink" xmlns:am3d="http://schemas.microsoft.com/office/drawing/2017/model3d" xmlns:o="urn:schemas-microsoft-com:office:office" xmlns:r="http://schemas.openxmlformats.org/officeDocument/2006/relationships" xmlns:m="http://schemas.openxmlformats.org/officeDocument/2006/math" xmlns:v="urn:schemas-microsoft-com:vml" xmlns:wp14="http://schemas.microsoft.com/office/word/2010/wordprocessingDrawing" xmlns:wp="http://schemas.openxmlformats.org/drawingml/2006/wordprocessingDrawing" xmlns:w10="urn:schemas-microsoft-com:office:word" xmlns:w="http://schemas.openxmlformats.org/wordprocessingml/2006/main" xmlns:w14="http://schemas.microsoft.com/office/word/2010/wordml" xmlns:w15="http://schemas.microsoft.com/office/word/2012/wordml" xmlns:w16cid="http://schemas.microsoft.com/office/word/2016/wordml/cid" xmlns:w16se="http://schemas.microsoft.com/office/word/2015/wordml/symex" xmlns:wpg="http://schemas.microsoft.com/office/word/2010/wordprocessingGroup" xmlns:wpi="http://schemas.microsoft.com/office/word/2010/wordprocessingInk" xmlns:wne="http://schemas.microsoft.com/office/word/2006/wordml" xmlns:wps="http://schemas.microsoft.com/office/word/2010/wordprocessingShape" mc:Ignorable="w14 w15 w16se w16cid wp14">
+<w:document xmlns:wpc="http://schemas.microsoft.com/office/word/2010/wordprocessingCanvas" xmlns:cx="http://schemas.microsoft.com/office/drawing/2014/chartex" xmlns:cx1="http://schemas.microsoft.com/office/drawing/2015/9/8/chartex" xmlns:cx2="http://schemas.microsoft.com/office/drawing/2015/10/21/chartex" xmlns:cx3="http://schemas.microsoft.com/office/drawing/2016/5/9/chartex" xmlns:cx4="http://schemas.microsoft.com/office/drawing/2016/5/10/chartex" xmlns:cx5="http://schemas.microsoft.com/office/drawing/2016/5/11/chartex" xmlns:cx6="http://schemas.microsoft.com/office/drawing/2016/5/12/chartex" xmlns:cx7="http://schemas.microsoft.com/office/drawing/2016/5/13/chartex" xmlns:cx8="http://schemas.microsoft.com/office/drawing/2016/5/14/chartex" xmlns:mc="http://schemas.openxmlformats.org/markup-compatibility/2006" xmlns:aink="http://schemas.microsoft.com/office/drawing/2016/ink" xmlns:am3d="http://schemas.microsoft.com/office/drawing/2017/model3d" xmlns:o="urn:schemas-microsoft-com:office:office" xmlns:r="http://schemas.openxmlformats.org/officeDocument/2006/relationships" xmlns:m="http://schemas.openxmlformats.org/officeDocument/2006/math" xmlns:v="urn:schemas-microsoft-com:vml" xmlns:wp14="http://schemas.microsoft.com/office/word/2010/wordprocessingDrawing" xmlns:wp="http://schemas.openxmlformats.org/drawingml/2006/wordprocessingDrawing" xmlns:w10="urn:schemas-microsoft-com:office:word" xmlns:w="http://schemas.openxmlformats.org/wordprocessingml/2006/main" xmlns:w14="http://schemas.microsoft.com/office/word/2010/wordml" xmlns:w15="http://schemas.microsoft.com/office/word/2012/wordml" xmlns:w16cex="http://schemas.microsoft.com/office/word/2018/wordml/cex" xmlns:w16cid="http://schemas.microsoft.com/office/word/2016/wordml/cid" xmlns:w16="http://schemas.microsoft.com/office/word/2018/wordml" xmlns:w16se="http://schemas.microsoft.com/office/word/2015/wordml/symex" xmlns:wpg="http://schemas.microsoft.com/office/word/2010/wordprocessingGroup" xmlns:wpi="http://schemas.microsoft.com/office/word/2010/wordprocessingInk" xmlns:wne="http://schemas.microsoft.com/office/word/2006/wordml" xmlns:wps="http://schemas.microsoft.com/office/word/2010/wordprocessingShape" mc:Ignorable="w14 w15 w16se w16cid w16 w16cex wp14">
   <w:body>
     <w:p>
       <w:pPr>
@@ -2501,459 +2501,6 @@
     </w:p>
     <w:p>
       <w:pPr>
-        <w:pStyle w:val="berschrift2"/>
-      </w:pPr>
-      <w:bookmarkStart w:id="4" w:name="_Toc20940766"/>
-      <w:r>
-        <w:t>Verteiler und Freigabe</w:t>
-      </w:r>
-      <w:bookmarkEnd w:id="4"/>
-    </w:p>
-    <w:p>
-      <w:r>
-        <w:t>---</w:t>
-      </w:r>
-    </w:p>
-    <w:tbl>
-      <w:tblPr>
-        <w:tblW w:w="0" w:type="auto"/>
-        <w:tblBorders>
-          <w:top w:val="single" w:sz="4" w:space="0" w:color="auto"/>
-          <w:left w:val="single" w:sz="4" w:space="0" w:color="auto"/>
-          <w:bottom w:val="single" w:sz="4" w:space="0" w:color="auto"/>
-          <w:right w:val="single" w:sz="4" w:space="0" w:color="auto"/>
-          <w:insideH w:val="single" w:sz="4" w:space="0" w:color="auto"/>
-          <w:insideV w:val="single" w:sz="4" w:space="0" w:color="auto"/>
-        </w:tblBorders>
-        <w:tblLook w:val="01E0" w:firstRow="1" w:lastRow="1" w:firstColumn="1" w:lastColumn="1" w:noHBand="0" w:noVBand="0"/>
-      </w:tblPr>
-      <w:tblGrid>
-        <w:gridCol w:w="1812"/>
-        <w:gridCol w:w="1805"/>
-        <w:gridCol w:w="1811"/>
-        <w:gridCol w:w="1801"/>
-        <w:gridCol w:w="1833"/>
-      </w:tblGrid>
-      <w:tr>
-        <w:tc>
-          <w:tcPr>
-            <w:tcW w:w="1842" w:type="dxa"/>
-            <w:shd w:val="clear" w:color="auto" w:fill="E0E0E0"/>
-          </w:tcPr>
-          <w:p>
-            <w:pPr>
-              <w:rPr>
-                <w:rFonts w:ascii="Arial" w:hAnsi="Arial" w:cs="Arial"/>
-                <w:b/>
-                <w:sz w:val="20"/>
-              </w:rPr>
-            </w:pPr>
-            <w:r>
-              <w:rPr>
-                <w:rFonts w:ascii="Arial" w:hAnsi="Arial" w:cs="Arial"/>
-                <w:b/>
-                <w:sz w:val="20"/>
-              </w:rPr>
-              <w:t>Rolle</w:t>
-            </w:r>
-            <w:r>
-              <w:rPr>
-                <w:rFonts w:ascii="Arial" w:hAnsi="Arial" w:cs="Arial"/>
-                <w:b/>
-                <w:sz w:val="20"/>
-              </w:rPr>
-              <w:t>(</w:t>
-            </w:r>
-            <w:r>
-              <w:rPr>
-                <w:rFonts w:ascii="Arial" w:hAnsi="Arial" w:cs="Arial"/>
-                <w:b/>
-                <w:sz w:val="20"/>
-              </w:rPr>
-              <w:t>n</w:t>
-            </w:r>
-            <w:r>
-              <w:rPr>
-                <w:rFonts w:ascii="Arial" w:hAnsi="Arial" w:cs="Arial"/>
-                <w:b/>
-                <w:sz w:val="20"/>
-              </w:rPr>
-              <w:t>)</w:t>
-            </w:r>
-          </w:p>
-        </w:tc>
-        <w:tc>
-          <w:tcPr>
-            <w:tcW w:w="1842" w:type="dxa"/>
-            <w:shd w:val="clear" w:color="auto" w:fill="E0E0E0"/>
-          </w:tcPr>
-          <w:p>
-            <w:pPr>
-              <w:rPr>
-                <w:rFonts w:ascii="Arial" w:hAnsi="Arial" w:cs="Arial"/>
-                <w:b/>
-                <w:sz w:val="20"/>
-              </w:rPr>
-            </w:pPr>
-            <w:r>
-              <w:rPr>
-                <w:rFonts w:ascii="Arial" w:hAnsi="Arial" w:cs="Arial"/>
-                <w:b/>
-                <w:sz w:val="20"/>
-              </w:rPr>
-              <w:t>Name</w:t>
-            </w:r>
-          </w:p>
-        </w:tc>
-        <w:tc>
-          <w:tcPr>
-            <w:tcW w:w="1842" w:type="dxa"/>
-            <w:shd w:val="clear" w:color="auto" w:fill="E0E0E0"/>
-          </w:tcPr>
-          <w:p>
-            <w:pPr>
-              <w:rPr>
-                <w:rFonts w:ascii="Arial" w:hAnsi="Arial" w:cs="Arial"/>
-                <w:b/>
-                <w:sz w:val="20"/>
-              </w:rPr>
-            </w:pPr>
-            <w:r>
-              <w:rPr>
-                <w:rFonts w:ascii="Arial" w:hAnsi="Arial" w:cs="Arial"/>
-                <w:b/>
-                <w:sz w:val="20"/>
-              </w:rPr>
-              <w:t>Telefon</w:t>
-            </w:r>
-          </w:p>
-        </w:tc>
-        <w:tc>
-          <w:tcPr>
-            <w:tcW w:w="1843" w:type="dxa"/>
-            <w:shd w:val="clear" w:color="auto" w:fill="E0E0E0"/>
-          </w:tcPr>
-          <w:p>
-            <w:pPr>
-              <w:rPr>
-                <w:rFonts w:ascii="Arial" w:hAnsi="Arial" w:cs="Arial"/>
-                <w:b/>
-                <w:sz w:val="20"/>
-              </w:rPr>
-            </w:pPr>
-            <w:r>
-              <w:rPr>
-                <w:rFonts w:ascii="Arial" w:hAnsi="Arial" w:cs="Arial"/>
-                <w:b/>
-                <w:sz w:val="20"/>
-              </w:rPr>
-              <w:t>E-Mail</w:t>
-            </w:r>
-          </w:p>
-        </w:tc>
-        <w:tc>
-          <w:tcPr>
-            <w:tcW w:w="1843" w:type="dxa"/>
-            <w:shd w:val="clear" w:color="auto" w:fill="E0E0E0"/>
-          </w:tcPr>
-          <w:p>
-            <w:pPr>
-              <w:rPr>
-                <w:rFonts w:ascii="Arial" w:hAnsi="Arial" w:cs="Arial"/>
-                <w:b/>
-                <w:sz w:val="20"/>
-              </w:rPr>
-            </w:pPr>
-            <w:r>
-              <w:rPr>
-                <w:rFonts w:ascii="Arial" w:hAnsi="Arial" w:cs="Arial"/>
-                <w:b/>
-                <w:sz w:val="20"/>
-              </w:rPr>
-              <w:t>Bemerkungen</w:t>
-            </w:r>
-          </w:p>
-        </w:tc>
-      </w:tr>
-      <w:tr>
-        <w:tc>
-          <w:tcPr>
-            <w:tcW w:w="1842" w:type="dxa"/>
-          </w:tcPr>
-          <w:p>
-            <w:pPr>
-              <w:rPr>
-                <w:rFonts w:ascii="Arial" w:hAnsi="Arial" w:cs="Arial"/>
-                <w:sz w:val="20"/>
-              </w:rPr>
-            </w:pPr>
-          </w:p>
-        </w:tc>
-        <w:tc>
-          <w:tcPr>
-            <w:tcW w:w="1842" w:type="dxa"/>
-          </w:tcPr>
-          <w:p>
-            <w:pPr>
-              <w:rPr>
-                <w:rFonts w:ascii="Arial" w:hAnsi="Arial" w:cs="Arial"/>
-                <w:sz w:val="20"/>
-              </w:rPr>
-            </w:pPr>
-          </w:p>
-        </w:tc>
-        <w:tc>
-          <w:tcPr>
-            <w:tcW w:w="1842" w:type="dxa"/>
-          </w:tcPr>
-          <w:p>
-            <w:pPr>
-              <w:rPr>
-                <w:rFonts w:ascii="Arial" w:hAnsi="Arial" w:cs="Arial"/>
-                <w:sz w:val="20"/>
-              </w:rPr>
-            </w:pPr>
-          </w:p>
-        </w:tc>
-        <w:tc>
-          <w:tcPr>
-            <w:tcW w:w="1843" w:type="dxa"/>
-          </w:tcPr>
-          <w:p>
-            <w:pPr>
-              <w:rPr>
-                <w:rFonts w:ascii="Arial" w:hAnsi="Arial" w:cs="Arial"/>
-                <w:sz w:val="20"/>
-              </w:rPr>
-            </w:pPr>
-          </w:p>
-        </w:tc>
-        <w:tc>
-          <w:tcPr>
-            <w:tcW w:w="1843" w:type="dxa"/>
-          </w:tcPr>
-          <w:p>
-            <w:pPr>
-              <w:rPr>
-                <w:rFonts w:ascii="Arial" w:hAnsi="Arial" w:cs="Arial"/>
-                <w:sz w:val="20"/>
-              </w:rPr>
-            </w:pPr>
-          </w:p>
-        </w:tc>
-      </w:tr>
-      <w:tr>
-        <w:tc>
-          <w:tcPr>
-            <w:tcW w:w="1842" w:type="dxa"/>
-          </w:tcPr>
-          <w:p>
-            <w:pPr>
-              <w:rPr>
-                <w:rFonts w:ascii="Arial" w:hAnsi="Arial" w:cs="Arial"/>
-                <w:sz w:val="20"/>
-              </w:rPr>
-            </w:pPr>
-          </w:p>
-        </w:tc>
-        <w:tc>
-          <w:tcPr>
-            <w:tcW w:w="1842" w:type="dxa"/>
-          </w:tcPr>
-          <w:p>
-            <w:pPr>
-              <w:rPr>
-                <w:rFonts w:ascii="Arial" w:hAnsi="Arial" w:cs="Arial"/>
-                <w:sz w:val="20"/>
-              </w:rPr>
-            </w:pPr>
-          </w:p>
-        </w:tc>
-        <w:tc>
-          <w:tcPr>
-            <w:tcW w:w="1842" w:type="dxa"/>
-          </w:tcPr>
-          <w:p>
-            <w:pPr>
-              <w:rPr>
-                <w:rFonts w:ascii="Arial" w:hAnsi="Arial" w:cs="Arial"/>
-                <w:sz w:val="20"/>
-              </w:rPr>
-            </w:pPr>
-          </w:p>
-        </w:tc>
-        <w:tc>
-          <w:tcPr>
-            <w:tcW w:w="1843" w:type="dxa"/>
-          </w:tcPr>
-          <w:p>
-            <w:pPr>
-              <w:rPr>
-                <w:rFonts w:ascii="Arial" w:hAnsi="Arial" w:cs="Arial"/>
-                <w:sz w:val="20"/>
-              </w:rPr>
-            </w:pPr>
-          </w:p>
-        </w:tc>
-        <w:tc>
-          <w:tcPr>
-            <w:tcW w:w="1843" w:type="dxa"/>
-          </w:tcPr>
-          <w:p>
-            <w:pPr>
-              <w:rPr>
-                <w:rFonts w:ascii="Arial" w:hAnsi="Arial" w:cs="Arial"/>
-                <w:sz w:val="20"/>
-              </w:rPr>
-            </w:pPr>
-          </w:p>
-        </w:tc>
-      </w:tr>
-      <w:tr>
-        <w:tc>
-          <w:tcPr>
-            <w:tcW w:w="1842" w:type="dxa"/>
-          </w:tcPr>
-          <w:p>
-            <w:pPr>
-              <w:rPr>
-                <w:rFonts w:ascii="Arial" w:hAnsi="Arial" w:cs="Arial"/>
-                <w:sz w:val="20"/>
-              </w:rPr>
-            </w:pPr>
-          </w:p>
-        </w:tc>
-        <w:tc>
-          <w:tcPr>
-            <w:tcW w:w="1842" w:type="dxa"/>
-          </w:tcPr>
-          <w:p>
-            <w:pPr>
-              <w:rPr>
-                <w:rFonts w:ascii="Arial" w:hAnsi="Arial" w:cs="Arial"/>
-                <w:sz w:val="20"/>
-              </w:rPr>
-            </w:pPr>
-          </w:p>
-        </w:tc>
-        <w:tc>
-          <w:tcPr>
-            <w:tcW w:w="1842" w:type="dxa"/>
-          </w:tcPr>
-          <w:p>
-            <w:pPr>
-              <w:rPr>
-                <w:rFonts w:ascii="Arial" w:hAnsi="Arial" w:cs="Arial"/>
-                <w:sz w:val="20"/>
-              </w:rPr>
-            </w:pPr>
-          </w:p>
-        </w:tc>
-        <w:tc>
-          <w:tcPr>
-            <w:tcW w:w="1843" w:type="dxa"/>
-          </w:tcPr>
-          <w:p>
-            <w:pPr>
-              <w:rPr>
-                <w:rFonts w:ascii="Arial" w:hAnsi="Arial" w:cs="Arial"/>
-                <w:sz w:val="20"/>
-              </w:rPr>
-            </w:pPr>
-          </w:p>
-        </w:tc>
-        <w:tc>
-          <w:tcPr>
-            <w:tcW w:w="1843" w:type="dxa"/>
-          </w:tcPr>
-          <w:p>
-            <w:pPr>
-              <w:rPr>
-                <w:rFonts w:ascii="Arial" w:hAnsi="Arial" w:cs="Arial"/>
-                <w:sz w:val="20"/>
-              </w:rPr>
-            </w:pPr>
-          </w:p>
-        </w:tc>
-      </w:tr>
-      <w:tr>
-        <w:tc>
-          <w:tcPr>
-            <w:tcW w:w="1842" w:type="dxa"/>
-          </w:tcPr>
-          <w:p>
-            <w:pPr>
-              <w:rPr>
-                <w:rFonts w:ascii="Arial" w:hAnsi="Arial" w:cs="Arial"/>
-                <w:sz w:val="20"/>
-              </w:rPr>
-            </w:pPr>
-          </w:p>
-        </w:tc>
-        <w:tc>
-          <w:tcPr>
-            <w:tcW w:w="1842" w:type="dxa"/>
-          </w:tcPr>
-          <w:p>
-            <w:pPr>
-              <w:rPr>
-                <w:rFonts w:ascii="Arial" w:hAnsi="Arial" w:cs="Arial"/>
-                <w:sz w:val="20"/>
-              </w:rPr>
-            </w:pPr>
-          </w:p>
-        </w:tc>
-        <w:tc>
-          <w:tcPr>
-            <w:tcW w:w="1842" w:type="dxa"/>
-          </w:tcPr>
-          <w:p>
-            <w:pPr>
-              <w:rPr>
-                <w:rFonts w:ascii="Arial" w:hAnsi="Arial" w:cs="Arial"/>
-                <w:sz w:val="20"/>
-              </w:rPr>
-            </w:pPr>
-          </w:p>
-        </w:tc>
-        <w:tc>
-          <w:tcPr>
-            <w:tcW w:w="1843" w:type="dxa"/>
-          </w:tcPr>
-          <w:p>
-            <w:pPr>
-              <w:rPr>
-                <w:rFonts w:ascii="Arial" w:hAnsi="Arial" w:cs="Arial"/>
-                <w:sz w:val="20"/>
-              </w:rPr>
-            </w:pPr>
-          </w:p>
-        </w:tc>
-        <w:tc>
-          <w:tcPr>
-            <w:tcW w:w="1843" w:type="dxa"/>
-          </w:tcPr>
-          <w:p>
-            <w:pPr>
-              <w:rPr>
-                <w:rFonts w:ascii="Arial" w:hAnsi="Arial" w:cs="Arial"/>
-                <w:sz w:val="20"/>
-              </w:rPr>
-            </w:pPr>
-          </w:p>
-        </w:tc>
-      </w:tr>
-    </w:tbl>
-    <w:p/>
-    <w:p>
-      <w:pPr>
-        <w:rPr>
-          <w:rFonts w:ascii="Arial" w:hAnsi="Arial" w:cs="Arial"/>
-        </w:rPr>
-      </w:pPr>
-    </w:p>
-    <w:p>
-      <w:pPr>
         <w:pStyle w:val="berschrift1"/>
         <w:numPr>
           <w:ilvl w:val="0"/>
@@ -2964,22 +2511,81 @@
           <w:rFonts w:ascii="Arial" w:hAnsi="Arial" w:cs="Arial"/>
         </w:rPr>
       </w:pPr>
-      <w:bookmarkStart w:id="5" w:name="_Toc20940767"/>
+      <w:bookmarkStart w:id="4" w:name="_Toc20940767"/>
       <w:r>
         <w:rPr>
           <w:rFonts w:ascii="Arial" w:hAnsi="Arial" w:cs="Arial"/>
         </w:rPr>
         <w:t>Funktionale Anforderungen</w:t>
       </w:r>
+      <w:bookmarkEnd w:id="4"/>
+    </w:p>
+    <w:p>
+      <w:pPr>
+        <w:pStyle w:val="berschrift2"/>
+      </w:pPr>
+      <w:bookmarkStart w:id="5" w:name="_Toc20940768"/>
+      <w:r>
+        <w:t>Design</w:t>
+      </w:r>
       <w:bookmarkEnd w:id="5"/>
     </w:p>
     <w:p>
       <w:pPr>
+        <w:rPr>
+          <w:rFonts w:ascii="Arial" w:hAnsi="Arial" w:cs="Arial"/>
+          <w:sz w:val="24"/>
+          <w:szCs w:val="24"/>
+        </w:rPr>
+      </w:pPr>
+      <w:r>
+        <w:rPr>
+          <w:rFonts w:ascii="Arial" w:hAnsi="Arial" w:cs="Arial"/>
+          <w:sz w:val="24"/>
+          <w:szCs w:val="24"/>
+        </w:rPr>
+        <w:t>Das Design sollte sehr einfach zu bedienen</w:t>
+      </w:r>
+      <w:r>
+        <w:rPr>
+          <w:rFonts w:ascii="Arial" w:hAnsi="Arial" w:cs="Arial"/>
+          <w:sz w:val="24"/>
+          <w:szCs w:val="24"/>
+        </w:rPr>
+        <w:t xml:space="preserve"> sein</w:t>
+      </w:r>
+      <w:r>
+        <w:rPr>
+          <w:rFonts w:ascii="Arial" w:hAnsi="Arial" w:cs="Arial"/>
+          <w:sz w:val="24"/>
+          <w:szCs w:val="24"/>
+        </w:rPr>
+        <w:t xml:space="preserve"> und zudem eine gute Übersicht </w:t>
+      </w:r>
+      <w:r>
+        <w:rPr>
+          <w:rFonts w:ascii="Arial" w:hAnsi="Arial" w:cs="Arial"/>
+          <w:sz w:val="24"/>
+          <w:szCs w:val="24"/>
+        </w:rPr>
+        <w:t>bringen</w:t>
+      </w:r>
+      <w:r>
+        <w:rPr>
+          <w:rFonts w:ascii="Arial" w:hAnsi="Arial" w:cs="Arial"/>
+          <w:sz w:val="24"/>
+          <w:szCs w:val="24"/>
+        </w:rPr>
+        <w:t>. Die App soll sehr schnell und performant auf allen neueren Android Geräten einwandfrei laufen. Die monatlichen Kosten sollten sich auf ein Minimum beschränken.</w:t>
+      </w:r>
+    </w:p>
+    <w:p>
+      <w:pPr>
         <w:pStyle w:val="berschrift2"/>
       </w:pPr>
-      <w:bookmarkStart w:id="6" w:name="_Toc20940768"/>
-      <w:r>
-        <w:t>Design</w:t>
+      <w:bookmarkStart w:id="6" w:name="_Toc20940769"/>
+      <w:r>
+        <w:t>Ablauf</w:t>
       </w:r>
       <w:bookmarkEnd w:id="6"/>
     </w:p>
@@ -2997,95 +2603,34 @@
           <w:sz w:val="24"/>
           <w:szCs w:val="24"/>
         </w:rPr>
-        <w:t>Das Design sollte sehr einfach zu bedienen</w:t>
-      </w:r>
-      <w:r>
-        <w:rPr>
-          <w:rFonts w:ascii="Arial" w:hAnsi="Arial" w:cs="Arial"/>
-          <w:sz w:val="24"/>
-          <w:szCs w:val="24"/>
-        </w:rPr>
-        <w:t xml:space="preserve"> sein</w:t>
-      </w:r>
-      <w:r>
-        <w:rPr>
-          <w:rFonts w:ascii="Arial" w:hAnsi="Arial" w:cs="Arial"/>
-          <w:sz w:val="24"/>
-          <w:szCs w:val="24"/>
-        </w:rPr>
-        <w:t xml:space="preserve"> und zudem eine gute Übersicht </w:t>
-      </w:r>
-      <w:r>
-        <w:rPr>
-          <w:rFonts w:ascii="Arial" w:hAnsi="Arial" w:cs="Arial"/>
-          <w:sz w:val="24"/>
-          <w:szCs w:val="24"/>
-        </w:rPr>
-        <w:t>bringen</w:t>
-      </w:r>
-      <w:bookmarkStart w:id="7" w:name="_GoBack"/>
+        <w:t>Der Kunde/Die Kundin bestellt per Tablet. Die Bestellung gelangt danach sofort zum Computer der Bedienung</w:t>
+      </w:r>
+      <w:r>
+        <w:rPr>
+          <w:rFonts w:ascii="Arial" w:hAnsi="Arial" w:cs="Arial"/>
+          <w:sz w:val="24"/>
+          <w:szCs w:val="24"/>
+        </w:rPr>
+        <w:t>, der die Getränke übernimmt</w:t>
+      </w:r>
+      <w:r>
+        <w:rPr>
+          <w:rFonts w:ascii="Arial" w:hAnsi="Arial" w:cs="Arial"/>
+          <w:sz w:val="24"/>
+          <w:szCs w:val="24"/>
+        </w:rPr>
+        <w:t xml:space="preserve"> und die Gerichte werden auf einem Bildschirm in der Küche angezeigt, so weiß man sofort, was zu kochen ist.</w:t>
+      </w:r>
+    </w:p>
+    <w:p>
+      <w:pPr>
+        <w:pStyle w:val="berschrift2"/>
+      </w:pPr>
+      <w:bookmarkStart w:id="7" w:name="_Toc20940770"/>
+      <w:r>
+        <w:t>Technische Umsetzung</w:t>
+      </w:r>
       <w:bookmarkEnd w:id="7"/>
-      <w:r>
-        <w:rPr>
-          <w:rFonts w:ascii="Arial" w:hAnsi="Arial" w:cs="Arial"/>
-          <w:sz w:val="24"/>
-          <w:szCs w:val="24"/>
-        </w:rPr>
-        <w:t>. Die App soll sehr schnell und performant auf allen neueren Android Geräten einwandfrei laufen. Die monatlichen Kosten sollten sich auf ein Minimum beschränken.</w:t>
-      </w:r>
-    </w:p>
-    <w:p>
-      <w:pPr>
-        <w:pStyle w:val="berschrift2"/>
-      </w:pPr>
-      <w:bookmarkStart w:id="8" w:name="_Toc20940769"/>
-      <w:r>
-        <w:t>Ablauf</w:t>
-      </w:r>
-      <w:bookmarkEnd w:id="8"/>
-    </w:p>
-    <w:p>
-      <w:pPr>
-        <w:rPr>
-          <w:rFonts w:ascii="Arial" w:hAnsi="Arial" w:cs="Arial"/>
-          <w:sz w:val="24"/>
-          <w:szCs w:val="24"/>
-        </w:rPr>
-      </w:pPr>
-      <w:r>
-        <w:rPr>
-          <w:rFonts w:ascii="Arial" w:hAnsi="Arial" w:cs="Arial"/>
-          <w:sz w:val="24"/>
-          <w:szCs w:val="24"/>
-        </w:rPr>
-        <w:t>Der Kunde/Die Kundin bestellt per Tablet. Die Bestellung gelangt danach sofort zum Computer der Bedienung</w:t>
-      </w:r>
-      <w:r>
-        <w:rPr>
-          <w:rFonts w:ascii="Arial" w:hAnsi="Arial" w:cs="Arial"/>
-          <w:sz w:val="24"/>
-          <w:szCs w:val="24"/>
-        </w:rPr>
-        <w:t>, der die Getränke übernimmt</w:t>
-      </w:r>
-      <w:r>
-        <w:rPr>
-          <w:rFonts w:ascii="Arial" w:hAnsi="Arial" w:cs="Arial"/>
-          <w:sz w:val="24"/>
-          <w:szCs w:val="24"/>
-        </w:rPr>
-        <w:t xml:space="preserve"> und die Gerichte werden auf einem Bildschirm in der Küche angezeigt, so weiß man sofort, was zu kochen ist.</w:t>
-      </w:r>
-    </w:p>
-    <w:p>
-      <w:pPr>
-        <w:pStyle w:val="berschrift2"/>
-      </w:pPr>
-      <w:bookmarkStart w:id="9" w:name="_Toc20940770"/>
-      <w:r>
-        <w:t>Technische Umsetzung</w:t>
-      </w:r>
-      <w:bookmarkEnd w:id="9"/>
     </w:p>
     <w:p>
       <w:pPr>
@@ -3134,23 +2679,13 @@
     </w:p>
     <w:p>
       <w:pPr>
-        <w:rPr>
-          <w:rFonts w:ascii="Arial" w:hAnsi="Arial" w:cs="Arial"/>
-          <w:sz w:val="24"/>
-          <w:szCs w:val="24"/>
-        </w:rPr>
-      </w:pPr>
-    </w:p>
-    <w:p>
-      <w:pPr>
         <w:pStyle w:val="berschrift2"/>
       </w:pPr>
-      <w:bookmarkStart w:id="10" w:name="_Toc20940771"/>
-      <w:r>
-        <w:lastRenderedPageBreak/>
+      <w:bookmarkStart w:id="8" w:name="_Toc20940771"/>
+      <w:r>
         <w:t>Akzeptanzkriterien</w:t>
       </w:r>
-      <w:bookmarkEnd w:id="10"/>
+      <w:bookmarkEnd w:id="8"/>
     </w:p>
     <w:p>
       <w:pPr>
@@ -3171,6 +2706,11 @@
     </w:p>
     <w:p>
       <w:pPr>
+        <w:pStyle w:val="Listenabsatz"/>
+        <w:numPr>
+          <w:ilvl w:val="0"/>
+          <w:numId w:val="7"/>
+        </w:numPr>
         <w:rPr>
           <w:rFonts w:ascii="Arial" w:hAnsi="Arial" w:cs="Arial"/>
           <w:sz w:val="24"/>
@@ -3188,20 +2728,97 @@
     </w:p>
     <w:p>
       <w:pPr>
-        <w:rPr>
-          <w:rFonts w:ascii="Arial" w:hAnsi="Arial" w:cs="Arial"/>
-          <w:sz w:val="24"/>
-          <w:szCs w:val="24"/>
-        </w:rPr>
-      </w:pPr>
-      <w:r>
-        <w:rPr>
-          <w:rFonts w:ascii="Arial" w:hAnsi="Arial" w:cs="Arial"/>
-          <w:sz w:val="24"/>
-          <w:szCs w:val="24"/>
-        </w:rPr>
-        <w:t>Ein Tablett eine Rechnung</w:t>
-      </w:r>
+        <w:pStyle w:val="Listenabsatz"/>
+        <w:numPr>
+          <w:ilvl w:val="0"/>
+          <w:numId w:val="7"/>
+        </w:numPr>
+        <w:rPr>
+          <w:rFonts w:ascii="Arial" w:hAnsi="Arial" w:cs="Arial"/>
+          <w:sz w:val="24"/>
+          <w:szCs w:val="24"/>
+        </w:rPr>
+      </w:pPr>
+      <w:r>
+        <w:rPr>
+          <w:rFonts w:ascii="Arial" w:hAnsi="Arial" w:cs="Arial"/>
+          <w:sz w:val="24"/>
+          <w:szCs w:val="24"/>
+        </w:rPr>
+        <w:t>Ein Tablet eine Rechnung</w:t>
+      </w:r>
+    </w:p>
+    <w:p>
+      <w:pPr>
+        <w:pStyle w:val="Listenabsatz"/>
+        <w:numPr>
+          <w:ilvl w:val="0"/>
+          <w:numId w:val="7"/>
+        </w:numPr>
+        <w:rPr>
+          <w:rFonts w:ascii="Arial" w:hAnsi="Arial" w:cs="Arial"/>
+          <w:sz w:val="24"/>
+          <w:szCs w:val="24"/>
+        </w:rPr>
+      </w:pPr>
+      <w:r>
+        <w:rPr>
+          <w:rFonts w:ascii="Arial" w:hAnsi="Arial" w:cs="Arial"/>
+          <w:sz w:val="24"/>
+          <w:szCs w:val="24"/>
+        </w:rPr>
+        <w:t>Posten aus Bestellung</w:t>
+      </w:r>
+      <w:r>
+        <w:rPr>
+          <w:rFonts w:ascii="Arial" w:hAnsi="Arial" w:cs="Arial"/>
+          <w:sz w:val="24"/>
+          <w:szCs w:val="24"/>
+        </w:rPr>
+        <w:t xml:space="preserve"> auf der Webpage</w:t>
+      </w:r>
+      <w:r>
+        <w:rPr>
+          <w:rFonts w:ascii="Arial" w:hAnsi="Arial" w:cs="Arial"/>
+          <w:sz w:val="24"/>
+          <w:szCs w:val="24"/>
+        </w:rPr>
+        <w:t xml:space="preserve"> wird</w:t>
+      </w:r>
+      <w:r>
+        <w:rPr>
+          <w:rFonts w:ascii="Arial" w:hAnsi="Arial" w:cs="Arial"/>
+          <w:sz w:val="24"/>
+          <w:szCs w:val="24"/>
+        </w:rPr>
+        <w:t xml:space="preserve"> vom Kellner</w:t>
+      </w:r>
+      <w:r>
+        <w:rPr>
+          <w:rFonts w:ascii="Arial" w:hAnsi="Arial" w:cs="Arial"/>
+          <w:sz w:val="24"/>
+          <w:szCs w:val="24"/>
+        </w:rPr>
+        <w:t xml:space="preserve"> gelöscht</w:t>
+      </w:r>
+      <w:r>
+        <w:rPr>
+          <w:rFonts w:ascii="Arial" w:hAnsi="Arial" w:cs="Arial"/>
+          <w:sz w:val="24"/>
+          <w:szCs w:val="24"/>
+        </w:rPr>
+        <w:t>,</w:t>
+      </w:r>
+      <w:r>
+        <w:rPr>
+          <w:rFonts w:ascii="Arial" w:hAnsi="Arial" w:cs="Arial"/>
+          <w:sz w:val="24"/>
+          <w:szCs w:val="24"/>
+        </w:rPr>
+        <w:t xml:space="preserve"> wenn gebracht</w:t>
+      </w:r>
+      <w:bookmarkStart w:id="9" w:name="_GoBack"/>
+      <w:bookmarkEnd w:id="9"/>
     </w:p>
     <w:p>
       <w:pPr>
@@ -3222,6 +2839,11 @@
     </w:p>
     <w:p>
       <w:pPr>
+        <w:pStyle w:val="Listenabsatz"/>
+        <w:numPr>
+          <w:ilvl w:val="0"/>
+          <w:numId w:val="7"/>
+        </w:numPr>
         <w:rPr>
           <w:rFonts w:ascii="Arial" w:hAnsi="Arial" w:cs="Arial"/>
           <w:sz w:val="24"/>
@@ -3237,11 +2859,6 @@
         <w:t xml:space="preserve">Kellner wählt sich am Client aus einer Liste aus </w:t>
       </w:r>
       <w:r>
-        <w:rPr>
-          <w:rFonts w:ascii="Arial" w:hAnsi="Arial" w:cs="Arial"/>
-          <w:sz w:val="24"/>
-          <w:szCs w:val="24"/>
-        </w:rPr>
         <w:sym w:font="Wingdings" w:char="F0E0"/>
       </w:r>
       <w:r>
@@ -3272,6 +2889,11 @@
     </w:p>
     <w:p>
       <w:pPr>
+        <w:pStyle w:val="Listenabsatz"/>
+        <w:numPr>
+          <w:ilvl w:val="0"/>
+          <w:numId w:val="7"/>
+        </w:numPr>
         <w:rPr>
           <w:rFonts w:ascii="Arial" w:hAnsi="Arial" w:cs="Arial"/>
           <w:sz w:val="24"/>
@@ -3308,11 +2930,12 @@
           <w:rFonts w:ascii="Arial" w:hAnsi="Arial" w:cs="Arial"/>
         </w:rPr>
       </w:pPr>
-      <w:bookmarkStart w:id="11" w:name="_Toc20940772"/>
-      <w:r>
-        <w:rPr>
-          <w:rFonts w:ascii="Arial" w:hAnsi="Arial" w:cs="Arial"/>
-        </w:rPr>
+      <w:bookmarkStart w:id="10" w:name="_Toc20940772"/>
+      <w:r>
+        <w:rPr>
+          <w:rFonts w:ascii="Arial" w:hAnsi="Arial" w:cs="Arial"/>
+        </w:rPr>
+        <w:lastRenderedPageBreak/>
         <w:t>Nicht</w:t>
       </w:r>
       <w:r>
@@ -3321,15 +2944,74 @@
         </w:rPr>
         <w:t>funktionale Anforderungen</w:t>
       </w:r>
+      <w:bookmarkEnd w:id="10"/>
+    </w:p>
+    <w:p>
+      <w:pPr>
+        <w:pStyle w:val="berschrift2"/>
+      </w:pPr>
+      <w:bookmarkStart w:id="11" w:name="_Toc20940773"/>
+      <w:r>
+        <w:t>Allgemein</w:t>
+      </w:r>
       <w:bookmarkEnd w:id="11"/>
     </w:p>
     <w:p>
       <w:pPr>
+        <w:rPr>
+          <w:rFonts w:ascii="Arial" w:hAnsi="Arial" w:cs="Arial"/>
+          <w:sz w:val="24"/>
+          <w:szCs w:val="24"/>
+        </w:rPr>
+      </w:pPr>
+      <w:r>
+        <w:rPr>
+          <w:rFonts w:ascii="Arial" w:hAnsi="Arial" w:cs="Arial"/>
+          <w:sz w:val="24"/>
+          <w:szCs w:val="24"/>
+        </w:rPr>
+        <w:t>Allgemeine Anforderungen des Projekts liegen darin</w:t>
+      </w:r>
+      <w:r>
+        <w:rPr>
+          <w:rFonts w:ascii="Arial" w:hAnsi="Arial" w:cs="Arial"/>
+          <w:sz w:val="24"/>
+          <w:szCs w:val="24"/>
+        </w:rPr>
+        <w:t>,</w:t>
+      </w:r>
+      <w:r>
+        <w:rPr>
+          <w:rFonts w:ascii="Arial" w:hAnsi="Arial" w:cs="Arial"/>
+          <w:sz w:val="24"/>
+          <w:szCs w:val="24"/>
+        </w:rPr>
+        <w:t xml:space="preserve"> da</w:t>
+      </w:r>
+      <w:r>
+        <w:rPr>
+          <w:rFonts w:ascii="Arial" w:hAnsi="Arial" w:cs="Arial"/>
+          <w:sz w:val="24"/>
+          <w:szCs w:val="24"/>
+        </w:rPr>
+        <w:t>s</w:t>
+      </w:r>
+      <w:r>
+        <w:rPr>
+          <w:rFonts w:ascii="Arial" w:hAnsi="Arial" w:cs="Arial"/>
+          <w:sz w:val="24"/>
+          <w:szCs w:val="24"/>
+        </w:rPr>
+        <w:t>s in einer Gastronomie die Mitarbeiter und Mitarbeiterinnen eine App benutzen, um Bestellungen von Kunden zu verwalten. Die Benützung sollte intuitiv sein und natürlich schnell. In der Küche sollten die Bestellungen dann via Bildschirm angezeigt werden.</w:t>
+      </w:r>
+    </w:p>
+    <w:p>
+      <w:pPr>
         <w:pStyle w:val="berschrift2"/>
       </w:pPr>
-      <w:bookmarkStart w:id="12" w:name="_Toc20940773"/>
-      <w:r>
-        <w:t>Allgemein</w:t>
+      <w:bookmarkStart w:id="12" w:name="_Toc20940774"/>
+      <w:r>
+        <w:t>Gesetzliche Anforderungen</w:t>
       </w:r>
       <w:bookmarkEnd w:id="12"/>
     </w:p>
@@ -3347,77 +3029,18 @@
           <w:sz w:val="24"/>
           <w:szCs w:val="24"/>
         </w:rPr>
-        <w:t>Allgemeine Anforderungen des Projekts liegen darin</w:t>
-      </w:r>
-      <w:r>
-        <w:rPr>
-          <w:rFonts w:ascii="Arial" w:hAnsi="Arial" w:cs="Arial"/>
-          <w:sz w:val="24"/>
-          <w:szCs w:val="24"/>
-        </w:rPr>
-        <w:t>,</w:t>
-      </w:r>
-      <w:r>
-        <w:rPr>
-          <w:rFonts w:ascii="Arial" w:hAnsi="Arial" w:cs="Arial"/>
-          <w:sz w:val="24"/>
-          <w:szCs w:val="24"/>
-        </w:rPr>
-        <w:t xml:space="preserve"> da</w:t>
-      </w:r>
-      <w:r>
-        <w:rPr>
-          <w:rFonts w:ascii="Arial" w:hAnsi="Arial" w:cs="Arial"/>
-          <w:sz w:val="24"/>
-          <w:szCs w:val="24"/>
-        </w:rPr>
-        <w:t>s</w:t>
-      </w:r>
-      <w:r>
-        <w:rPr>
-          <w:rFonts w:ascii="Arial" w:hAnsi="Arial" w:cs="Arial"/>
-          <w:sz w:val="24"/>
-          <w:szCs w:val="24"/>
-        </w:rPr>
-        <w:t>s in einer Gastronomie die Mitarbeiter und Mitarbeiterinnen eine App benutzen, um Bestellungen von Kunden zu verwalten. Die Benützung sollte intuitiv sein und natürlich schnell. In der Küche sollten die Bestellungen dann via Bildschirm angezeigt werden.</w:t>
+        <w:t>Zu den Gesetzlichen Anforderungen ist der Datenschutz gemäß dem DSVGO zu beachten und sollte umgehend eingehalten werden, um die Privatsphäre von Kunden zu schützen</w:t>
       </w:r>
     </w:p>
     <w:p>
       <w:pPr>
         <w:pStyle w:val="berschrift2"/>
       </w:pPr>
-      <w:bookmarkStart w:id="13" w:name="_Toc20940774"/>
-      <w:r>
-        <w:t>Gesetzliche Anforderungen</w:t>
+      <w:bookmarkStart w:id="13" w:name="_Toc20940775"/>
+      <w:r>
+        <w:t>Technische Anforderungen</w:t>
       </w:r>
       <w:bookmarkEnd w:id="13"/>
-    </w:p>
-    <w:p>
-      <w:pPr>
-        <w:rPr>
-          <w:rFonts w:ascii="Arial" w:hAnsi="Arial" w:cs="Arial"/>
-          <w:sz w:val="24"/>
-          <w:szCs w:val="24"/>
-        </w:rPr>
-      </w:pPr>
-      <w:r>
-        <w:rPr>
-          <w:rFonts w:ascii="Arial" w:hAnsi="Arial" w:cs="Arial"/>
-          <w:sz w:val="24"/>
-          <w:szCs w:val="24"/>
-        </w:rPr>
-        <w:t>Zu den Gesetzlichen Anforderungen ist der Datenschutz gemäß dem DSVGO zu beachten und sollte umgehend eingehalten werden, um die Privatsphäre von Kunden zu schützen</w:t>
-      </w:r>
-    </w:p>
-    <w:p>
-      <w:pPr>
-        <w:pStyle w:val="berschrift2"/>
-      </w:pPr>
-      <w:bookmarkStart w:id="14" w:name="_Toc20940775"/>
-      <w:r>
-        <w:t>Technische Anforderungen</w:t>
-      </w:r>
-      <w:bookmarkEnd w:id="14"/>
     </w:p>
     <w:p>
       <w:pPr>
@@ -3457,56 +3080,41 @@
           <w:rFonts w:ascii="Arial" w:hAnsi="Arial" w:cs="Arial"/>
         </w:rPr>
       </w:pPr>
-      <w:bookmarkStart w:id="15" w:name="_Toc20940776"/>
+      <w:bookmarkStart w:id="14" w:name="_Toc20940776"/>
       <w:r>
         <w:rPr>
           <w:rFonts w:ascii="Arial" w:hAnsi="Arial" w:cs="Arial"/>
         </w:rPr>
         <w:t>Lieferumfang</w:t>
       </w:r>
+      <w:bookmarkEnd w:id="14"/>
+    </w:p>
+    <w:p>
+      <w:pPr>
+        <w:rPr>
+          <w:rFonts w:ascii="Arial" w:hAnsi="Arial" w:cs="Arial"/>
+          <w:sz w:val="24"/>
+          <w:szCs w:val="24"/>
+        </w:rPr>
+      </w:pPr>
+      <w:r>
+        <w:rPr>
+          <w:rFonts w:ascii="Arial" w:hAnsi="Arial" w:cs="Arial"/>
+          <w:sz w:val="24"/>
+          <w:szCs w:val="24"/>
+        </w:rPr>
+        <w:t>Ein Softwaresystem für Restaurants, welche die drahtlose, vollautomatische Bestellung eines Gastes und Übermittlung der Bestellung in die Küche über ein Tablet ermöglicht.</w:t>
+      </w:r>
+    </w:p>
+    <w:p>
+      <w:pPr>
+        <w:pStyle w:val="berschrift2"/>
+      </w:pPr>
+      <w:bookmarkStart w:id="15" w:name="_Toc20940778"/>
+      <w:r>
+        <w:t>Ansprechstelle und Lieferort</w:t>
+      </w:r>
       <w:bookmarkEnd w:id="15"/>
-    </w:p>
-    <w:p>
-      <w:pPr>
-        <w:rPr>
-          <w:rFonts w:ascii="Arial" w:hAnsi="Arial" w:cs="Arial"/>
-          <w:sz w:val="24"/>
-          <w:szCs w:val="24"/>
-        </w:rPr>
-      </w:pPr>
-      <w:r>
-        <w:rPr>
-          <w:rFonts w:ascii="Arial" w:hAnsi="Arial" w:cs="Arial"/>
-          <w:sz w:val="24"/>
-          <w:szCs w:val="24"/>
-        </w:rPr>
-        <w:t>Ein Softwaresystem für Restaurants, welche die drahtlose, vollautomatische Bestellung eines Gastes und Übermittlung der Bestellung in die Küche über ein Tablet ermöglicht.</w:t>
-      </w:r>
-    </w:p>
-    <w:p>
-      <w:pPr>
-        <w:pStyle w:val="berschrift2"/>
-      </w:pPr>
-      <w:bookmarkStart w:id="16" w:name="_Toc20940777"/>
-      <w:r>
-        <w:t>Liefertermin</w:t>
-      </w:r>
-      <w:bookmarkEnd w:id="16"/>
-    </w:p>
-    <w:p>
-      <w:r>
-        <w:t>---</w:t>
-      </w:r>
-    </w:p>
-    <w:p>
-      <w:pPr>
-        <w:pStyle w:val="berschrift2"/>
-      </w:pPr>
-      <w:bookmarkStart w:id="17" w:name="_Toc20940778"/>
-      <w:r>
-        <w:t>Ansprechstelle und Lieferort</w:t>
-      </w:r>
-      <w:bookmarkEnd w:id="17"/>
     </w:p>
     <w:p>
       <w:pPr>
@@ -3546,15 +3154,14 @@
           <w:rFonts w:ascii="Arial" w:hAnsi="Arial" w:cs="Arial"/>
         </w:rPr>
       </w:pPr>
-      <w:bookmarkStart w:id="18" w:name="_Toc20940779"/>
-      <w:r>
-        <w:rPr>
-          <w:rFonts w:ascii="Arial" w:hAnsi="Arial" w:cs="Arial"/>
-        </w:rPr>
-        <w:lastRenderedPageBreak/>
+      <w:bookmarkStart w:id="16" w:name="_Toc20940779"/>
+      <w:r>
+        <w:rPr>
+          <w:rFonts w:ascii="Arial" w:hAnsi="Arial" w:cs="Arial"/>
+        </w:rPr>
         <w:t>Abnahmevoraussetzungen</w:t>
       </w:r>
-      <w:bookmarkEnd w:id="18"/>
+      <w:bookmarkEnd w:id="16"/>
     </w:p>
     <w:p>
       <w:pPr>
@@ -3603,7 +3210,7 @@
 </file>
 
 <file path=word/endnotes.xml><?xml version="1.0" encoding="utf-8"?>
-<w:endnotes xmlns:wpc="http://schemas.microsoft.com/office/word/2010/wordprocessingCanvas" xmlns:cx="http://schemas.microsoft.com/office/drawing/2014/chartex" xmlns:cx1="http://schemas.microsoft.com/office/drawing/2015/9/8/chartex" xmlns:cx2="http://schemas.microsoft.com/office/drawing/2015/10/21/chartex" xmlns:cx3="http://schemas.microsoft.com/office/drawing/2016/5/9/chartex" xmlns:cx4="http://schemas.microsoft.com/office/drawing/2016/5/10/chartex" xmlns:cx5="http://schemas.microsoft.com/office/drawing/2016/5/11/chartex" xmlns:cx6="http://schemas.microsoft.com/office/drawing/2016/5/12/chartex" xmlns:cx7="http://schemas.microsoft.com/office/drawing/2016/5/13/chartex" xmlns:cx8="http://schemas.microsoft.com/office/drawing/2016/5/14/chartex" xmlns:mc="http://schemas.openxmlformats.org/markup-compatibility/2006" xmlns:aink="http://schemas.microsoft.com/office/drawing/2016/ink" xmlns:am3d="http://schemas.microsoft.com/office/drawing/2017/model3d" xmlns:o="urn:schemas-microsoft-com:office:office" xmlns:r="http://schemas.openxmlformats.org/officeDocument/2006/relationships" xmlns:m="http://schemas.openxmlformats.org/officeDocument/2006/math" xmlns:v="urn:schemas-microsoft-com:vml" xmlns:wp14="http://schemas.microsoft.com/office/word/2010/wordprocessingDrawing" xmlns:wp="http://schemas.openxmlformats.org/drawingml/2006/wordprocessingDrawing" xmlns:w10="urn:schemas-microsoft-com:office:word" xmlns:w="http://schemas.openxmlformats.org/wordprocessingml/2006/main" xmlns:w14="http://schemas.microsoft.com/office/word/2010/wordml" xmlns:w15="http://schemas.microsoft.com/office/word/2012/wordml" xmlns:w16cid="http://schemas.microsoft.com/office/word/2016/wordml/cid" xmlns:w16se="http://schemas.microsoft.com/office/word/2015/wordml/symex" xmlns:wpg="http://schemas.microsoft.com/office/word/2010/wordprocessingGroup" xmlns:wpi="http://schemas.microsoft.com/office/word/2010/wordprocessingInk" xmlns:wne="http://schemas.microsoft.com/office/word/2006/wordml" xmlns:wps="http://schemas.microsoft.com/office/word/2010/wordprocessingShape" mc:Ignorable="w14 w15 w16se w16cid wp14">
+<w:endnotes xmlns:wpc="http://schemas.microsoft.com/office/word/2010/wordprocessingCanvas" xmlns:cx="http://schemas.microsoft.com/office/drawing/2014/chartex" xmlns:cx1="http://schemas.microsoft.com/office/drawing/2015/9/8/chartex" xmlns:cx2="http://schemas.microsoft.com/office/drawing/2015/10/21/chartex" xmlns:cx3="http://schemas.microsoft.com/office/drawing/2016/5/9/chartex" xmlns:cx4="http://schemas.microsoft.com/office/drawing/2016/5/10/chartex" xmlns:cx5="http://schemas.microsoft.com/office/drawing/2016/5/11/chartex" xmlns:cx6="http://schemas.microsoft.com/office/drawing/2016/5/12/chartex" xmlns:cx7="http://schemas.microsoft.com/office/drawing/2016/5/13/chartex" xmlns:cx8="http://schemas.microsoft.com/office/drawing/2016/5/14/chartex" xmlns:mc="http://schemas.openxmlformats.org/markup-compatibility/2006" xmlns:aink="http://schemas.microsoft.com/office/drawing/2016/ink" xmlns:am3d="http://schemas.microsoft.com/office/drawing/2017/model3d" xmlns:o="urn:schemas-microsoft-com:office:office" xmlns:r="http://schemas.openxmlformats.org/officeDocument/2006/relationships" xmlns:m="http://schemas.openxmlformats.org/officeDocument/2006/math" xmlns:v="urn:schemas-microsoft-com:vml" xmlns:wp14="http://schemas.microsoft.com/office/word/2010/wordprocessingDrawing" xmlns:wp="http://schemas.openxmlformats.org/drawingml/2006/wordprocessingDrawing" xmlns:w10="urn:schemas-microsoft-com:office:word" xmlns:w="http://schemas.openxmlformats.org/wordprocessingml/2006/main" xmlns:w14="http://schemas.microsoft.com/office/word/2010/wordml" xmlns:w15="http://schemas.microsoft.com/office/word/2012/wordml" xmlns:w16cex="http://schemas.microsoft.com/office/word/2018/wordml/cex" xmlns:w16cid="http://schemas.microsoft.com/office/word/2016/wordml/cid" xmlns:w16="http://schemas.microsoft.com/office/word/2018/wordml" xmlns:w16se="http://schemas.microsoft.com/office/word/2015/wordml/symex" xmlns:wpg="http://schemas.microsoft.com/office/word/2010/wordprocessingGroup" xmlns:wpi="http://schemas.microsoft.com/office/word/2010/wordprocessingInk" xmlns:wne="http://schemas.microsoft.com/office/word/2006/wordml" xmlns:wps="http://schemas.microsoft.com/office/word/2010/wordprocessingShape" mc:Ignorable="w14 w15 w16se w16cid w16 w16cex wp14">
   <w:endnote w:type="separator" w:id="-1">
     <w:p>
       <w:pPr>
@@ -3628,7 +3235,7 @@
 </file>
 
 <file path=word/footer1.xml><?xml version="1.0" encoding="utf-8"?>
-<w:ftr xmlns:wpc="http://schemas.microsoft.com/office/word/2010/wordprocessingCanvas" xmlns:cx="http://schemas.microsoft.com/office/drawing/2014/chartex" xmlns:cx1="http://schemas.microsoft.com/office/drawing/2015/9/8/chartex" xmlns:cx2="http://schemas.microsoft.com/office/drawing/2015/10/21/chartex" xmlns:cx3="http://schemas.microsoft.com/office/drawing/2016/5/9/chartex" xmlns:cx4="http://schemas.microsoft.com/office/drawing/2016/5/10/chartex" xmlns:cx5="http://schemas.microsoft.com/office/drawing/2016/5/11/chartex" xmlns:cx6="http://schemas.microsoft.com/office/drawing/2016/5/12/chartex" xmlns:cx7="http://schemas.microsoft.com/office/drawing/2016/5/13/chartex" xmlns:cx8="http://schemas.microsoft.com/office/drawing/2016/5/14/chartex" xmlns:mc="http://schemas.openxmlformats.org/markup-compatibility/2006" xmlns:aink="http://schemas.microsoft.com/office/drawing/2016/ink" xmlns:am3d="http://schemas.microsoft.com/office/drawing/2017/model3d" xmlns:o="urn:schemas-microsoft-com:office:office" xmlns:r="http://schemas.openxmlformats.org/officeDocument/2006/relationships" xmlns:m="http://schemas.openxmlformats.org/officeDocument/2006/math" xmlns:v="urn:schemas-microsoft-com:vml" xmlns:wp14="http://schemas.microsoft.com/office/word/2010/wordprocessingDrawing" xmlns:wp="http://schemas.openxmlformats.org/drawingml/2006/wordprocessingDrawing" xmlns:w10="urn:schemas-microsoft-com:office:word" xmlns:w="http://schemas.openxmlformats.org/wordprocessingml/2006/main" xmlns:w14="http://schemas.microsoft.com/office/word/2010/wordml" xmlns:w15="http://schemas.microsoft.com/office/word/2012/wordml" xmlns:w16cid="http://schemas.microsoft.com/office/word/2016/wordml/cid" xmlns:w16se="http://schemas.microsoft.com/office/word/2015/wordml/symex" xmlns:wpg="http://schemas.microsoft.com/office/word/2010/wordprocessingGroup" xmlns:wpi="http://schemas.microsoft.com/office/word/2010/wordprocessingInk" xmlns:wne="http://schemas.microsoft.com/office/word/2006/wordml" xmlns:wps="http://schemas.microsoft.com/office/word/2010/wordprocessingShape" mc:Ignorable="w14 w15 w16se w16cid wp14">
+<w:ftr xmlns:wpc="http://schemas.microsoft.com/office/word/2010/wordprocessingCanvas" xmlns:cx="http://schemas.microsoft.com/office/drawing/2014/chartex" xmlns:cx1="http://schemas.microsoft.com/office/drawing/2015/9/8/chartex" xmlns:cx2="http://schemas.microsoft.com/office/drawing/2015/10/21/chartex" xmlns:cx3="http://schemas.microsoft.com/office/drawing/2016/5/9/chartex" xmlns:cx4="http://schemas.microsoft.com/office/drawing/2016/5/10/chartex" xmlns:cx5="http://schemas.microsoft.com/office/drawing/2016/5/11/chartex" xmlns:cx6="http://schemas.microsoft.com/office/drawing/2016/5/12/chartex" xmlns:cx7="http://schemas.microsoft.com/office/drawing/2016/5/13/chartex" xmlns:cx8="http://schemas.microsoft.com/office/drawing/2016/5/14/chartex" xmlns:mc="http://schemas.openxmlformats.org/markup-compatibility/2006" xmlns:aink="http://schemas.microsoft.com/office/drawing/2016/ink" xmlns:am3d="http://schemas.microsoft.com/office/drawing/2017/model3d" xmlns:o="urn:schemas-microsoft-com:office:office" xmlns:r="http://schemas.openxmlformats.org/officeDocument/2006/relationships" xmlns:m="http://schemas.openxmlformats.org/officeDocument/2006/math" xmlns:v="urn:schemas-microsoft-com:vml" xmlns:wp14="http://schemas.microsoft.com/office/word/2010/wordprocessingDrawing" xmlns:wp="http://schemas.openxmlformats.org/drawingml/2006/wordprocessingDrawing" xmlns:w10="urn:schemas-microsoft-com:office:word" xmlns:w="http://schemas.openxmlformats.org/wordprocessingml/2006/main" xmlns:w14="http://schemas.microsoft.com/office/word/2010/wordml" xmlns:w15="http://schemas.microsoft.com/office/word/2012/wordml" xmlns:w16cex="http://schemas.microsoft.com/office/word/2018/wordml/cex" xmlns:w16cid="http://schemas.microsoft.com/office/word/2016/wordml/cid" xmlns:w16="http://schemas.microsoft.com/office/word/2018/wordml" xmlns:w16se="http://schemas.microsoft.com/office/word/2015/wordml/symex" xmlns:wpg="http://schemas.microsoft.com/office/word/2010/wordprocessingGroup" xmlns:wpi="http://schemas.microsoft.com/office/word/2010/wordprocessingInk" xmlns:wne="http://schemas.microsoft.com/office/word/2006/wordml" xmlns:wps="http://schemas.microsoft.com/office/word/2010/wordprocessingShape" mc:Ignorable="w14 w15 w16se w16cid w16 w16cex wp14">
   <w:sdt>
     <w:sdtPr>
       <w:id w:val="-2084909199"/>
@@ -3674,7 +3281,7 @@
 </file>
 
 <file path=word/footnotes.xml><?xml version="1.0" encoding="utf-8"?>
-<w:footnotes xmlns:wpc="http://schemas.microsoft.com/office/word/2010/wordprocessingCanvas" xmlns:cx="http://schemas.microsoft.com/office/drawing/2014/chartex" xmlns:cx1="http://schemas.microsoft.com/office/drawing/2015/9/8/chartex" xmlns:cx2="http://schemas.microsoft.com/office/drawing/2015/10/21/chartex" xmlns:cx3="http://schemas.microsoft.com/office/drawing/2016/5/9/chartex" xmlns:cx4="http://schemas.microsoft.com/office/drawing/2016/5/10/chartex" xmlns:cx5="http://schemas.microsoft.com/office/drawing/2016/5/11/chartex" xmlns:cx6="http://schemas.microsoft.com/office/drawing/2016/5/12/chartex" xmlns:cx7="http://schemas.microsoft.com/office/drawing/2016/5/13/chartex" xmlns:cx8="http://schemas.microsoft.com/office/drawing/2016/5/14/chartex" xmlns:mc="http://schemas.openxmlformats.org/markup-compatibility/2006" xmlns:aink="http://schemas.microsoft.com/office/drawing/2016/ink" xmlns:am3d="http://schemas.microsoft.com/office/drawing/2017/model3d" xmlns:o="urn:schemas-microsoft-com:office:office" xmlns:r="http://schemas.openxmlformats.org/officeDocument/2006/relationships" xmlns:m="http://schemas.openxmlformats.org/officeDocument/2006/math" xmlns:v="urn:schemas-microsoft-com:vml" xmlns:wp14="http://schemas.microsoft.com/office/word/2010/wordprocessingDrawing" xmlns:wp="http://schemas.openxmlformats.org/drawingml/2006/wordprocessingDrawing" xmlns:w10="urn:schemas-microsoft-com:office:word" xmlns:w="http://schemas.openxmlformats.org/wordprocessingml/2006/main" xmlns:w14="http://schemas.microsoft.com/office/word/2010/wordml" xmlns:w15="http://schemas.microsoft.com/office/word/2012/wordml" xmlns:w16cid="http://schemas.microsoft.com/office/word/2016/wordml/cid" xmlns:w16se="http://schemas.microsoft.com/office/word/2015/wordml/symex" xmlns:wpg="http://schemas.microsoft.com/office/word/2010/wordprocessingGroup" xmlns:wpi="http://schemas.microsoft.com/office/word/2010/wordprocessingInk" xmlns:wne="http://schemas.microsoft.com/office/word/2006/wordml" xmlns:wps="http://schemas.microsoft.com/office/word/2010/wordprocessingShape" mc:Ignorable="w14 w15 w16se w16cid wp14">
+<w:footnotes xmlns:wpc="http://schemas.microsoft.com/office/word/2010/wordprocessingCanvas" xmlns:cx="http://schemas.microsoft.com/office/drawing/2014/chartex" xmlns:cx1="http://schemas.microsoft.com/office/drawing/2015/9/8/chartex" xmlns:cx2="http://schemas.microsoft.com/office/drawing/2015/10/21/chartex" xmlns:cx3="http://schemas.microsoft.com/office/drawing/2016/5/9/chartex" xmlns:cx4="http://schemas.microsoft.com/office/drawing/2016/5/10/chartex" xmlns:cx5="http://schemas.microsoft.com/office/drawing/2016/5/11/chartex" xmlns:cx6="http://schemas.microsoft.com/office/drawing/2016/5/12/chartex" xmlns:cx7="http://schemas.microsoft.com/office/drawing/2016/5/13/chartex" xmlns:cx8="http://schemas.microsoft.com/office/drawing/2016/5/14/chartex" xmlns:mc="http://schemas.openxmlformats.org/markup-compatibility/2006" xmlns:aink="http://schemas.microsoft.com/office/drawing/2016/ink" xmlns:am3d="http://schemas.microsoft.com/office/drawing/2017/model3d" xmlns:o="urn:schemas-microsoft-com:office:office" xmlns:r="http://schemas.openxmlformats.org/officeDocument/2006/relationships" xmlns:m="http://schemas.openxmlformats.org/officeDocument/2006/math" xmlns:v="urn:schemas-microsoft-com:vml" xmlns:wp14="http://schemas.microsoft.com/office/word/2010/wordprocessingDrawing" xmlns:wp="http://schemas.openxmlformats.org/drawingml/2006/wordprocessingDrawing" xmlns:w10="urn:schemas-microsoft-com:office:word" xmlns:w="http://schemas.openxmlformats.org/wordprocessingml/2006/main" xmlns:w14="http://schemas.microsoft.com/office/word/2010/wordml" xmlns:w15="http://schemas.microsoft.com/office/word/2012/wordml" xmlns:w16cex="http://schemas.microsoft.com/office/word/2018/wordml/cex" xmlns:w16cid="http://schemas.microsoft.com/office/word/2016/wordml/cid" xmlns:w16="http://schemas.microsoft.com/office/word/2018/wordml" xmlns:w16se="http://schemas.microsoft.com/office/word/2015/wordml/symex" xmlns:wpg="http://schemas.microsoft.com/office/word/2010/wordprocessingGroup" xmlns:wpi="http://schemas.microsoft.com/office/word/2010/wordprocessingInk" xmlns:wne="http://schemas.microsoft.com/office/word/2006/wordml" xmlns:wps="http://schemas.microsoft.com/office/word/2010/wordprocessingShape" mc:Ignorable="w14 w15 w16se w16cid w16 w16cex wp14">
   <w:footnote w:type="separator" w:id="-1">
     <w:p>
       <w:pPr>
@@ -3699,7 +3306,7 @@
 </file>
 
 <file path=word/header1.xml><?xml version="1.0" encoding="utf-8"?>
-<w:hdr xmlns:wpc="http://schemas.microsoft.com/office/word/2010/wordprocessingCanvas" xmlns:cx="http://schemas.microsoft.com/office/drawing/2014/chartex" xmlns:cx1="http://schemas.microsoft.com/office/drawing/2015/9/8/chartex" xmlns:cx2="http://schemas.microsoft.com/office/drawing/2015/10/21/chartex" xmlns:cx3="http://schemas.microsoft.com/office/drawing/2016/5/9/chartex" xmlns:cx4="http://schemas.microsoft.com/office/drawing/2016/5/10/chartex" xmlns:cx5="http://schemas.microsoft.com/office/drawing/2016/5/11/chartex" xmlns:cx6="http://schemas.microsoft.com/office/drawing/2016/5/12/chartex" xmlns:cx7="http://schemas.microsoft.com/office/drawing/2016/5/13/chartex" xmlns:cx8="http://schemas.microsoft.com/office/drawing/2016/5/14/chartex" xmlns:mc="http://schemas.openxmlformats.org/markup-compatibility/2006" xmlns:aink="http://schemas.microsoft.com/office/drawing/2016/ink" xmlns:am3d="http://schemas.microsoft.com/office/drawing/2017/model3d" xmlns:o="urn:schemas-microsoft-com:office:office" xmlns:r="http://schemas.openxmlformats.org/officeDocument/2006/relationships" xmlns:m="http://schemas.openxmlformats.org/officeDocument/2006/math" xmlns:v="urn:schemas-microsoft-com:vml" xmlns:wp14="http://schemas.microsoft.com/office/word/2010/wordprocessingDrawing" xmlns:wp="http://schemas.openxmlformats.org/drawingml/2006/wordprocessingDrawing" xmlns:w10="urn:schemas-microsoft-com:office:word" xmlns:w="http://schemas.openxmlformats.org/wordprocessingml/2006/main" xmlns:w14="http://schemas.microsoft.com/office/word/2010/wordml" xmlns:w15="http://schemas.microsoft.com/office/word/2012/wordml" xmlns:w16cid="http://schemas.microsoft.com/office/word/2016/wordml/cid" xmlns:w16se="http://schemas.microsoft.com/office/word/2015/wordml/symex" xmlns:wpg="http://schemas.microsoft.com/office/word/2010/wordprocessingGroup" xmlns:wpi="http://schemas.microsoft.com/office/word/2010/wordprocessingInk" xmlns:wne="http://schemas.microsoft.com/office/word/2006/wordml" xmlns:wps="http://schemas.microsoft.com/office/word/2010/wordprocessingShape" mc:Ignorable="w14 w15 w16se w16cid wp14">
+<w:hdr xmlns:wpc="http://schemas.microsoft.com/office/word/2010/wordprocessingCanvas" xmlns:cx="http://schemas.microsoft.com/office/drawing/2014/chartex" xmlns:cx1="http://schemas.microsoft.com/office/drawing/2015/9/8/chartex" xmlns:cx2="http://schemas.microsoft.com/office/drawing/2015/10/21/chartex" xmlns:cx3="http://schemas.microsoft.com/office/drawing/2016/5/9/chartex" xmlns:cx4="http://schemas.microsoft.com/office/drawing/2016/5/10/chartex" xmlns:cx5="http://schemas.microsoft.com/office/drawing/2016/5/11/chartex" xmlns:cx6="http://schemas.microsoft.com/office/drawing/2016/5/12/chartex" xmlns:cx7="http://schemas.microsoft.com/office/drawing/2016/5/13/chartex" xmlns:cx8="http://schemas.microsoft.com/office/drawing/2016/5/14/chartex" xmlns:mc="http://schemas.openxmlformats.org/markup-compatibility/2006" xmlns:aink="http://schemas.microsoft.com/office/drawing/2016/ink" xmlns:am3d="http://schemas.microsoft.com/office/drawing/2017/model3d" xmlns:o="urn:schemas-microsoft-com:office:office" xmlns:r="http://schemas.openxmlformats.org/officeDocument/2006/relationships" xmlns:m="http://schemas.openxmlformats.org/officeDocument/2006/math" xmlns:v="urn:schemas-microsoft-com:vml" xmlns:wp14="http://schemas.microsoft.com/office/word/2010/wordprocessingDrawing" xmlns:wp="http://schemas.openxmlformats.org/drawingml/2006/wordprocessingDrawing" xmlns:w10="urn:schemas-microsoft-com:office:word" xmlns:w="http://schemas.openxmlformats.org/wordprocessingml/2006/main" xmlns:w14="http://schemas.microsoft.com/office/word/2010/wordml" xmlns:w15="http://schemas.microsoft.com/office/word/2012/wordml" xmlns:w16cex="http://schemas.microsoft.com/office/word/2018/wordml/cex" xmlns:w16cid="http://schemas.microsoft.com/office/word/2016/wordml/cid" xmlns:w16="http://schemas.microsoft.com/office/word/2018/wordml" xmlns:w16se="http://schemas.microsoft.com/office/word/2015/wordml/symex" xmlns:wpg="http://schemas.microsoft.com/office/word/2010/wordprocessingGroup" xmlns:wpi="http://schemas.microsoft.com/office/word/2010/wordprocessingInk" xmlns:wne="http://schemas.microsoft.com/office/word/2006/wordml" xmlns:wps="http://schemas.microsoft.com/office/word/2010/wordprocessingShape" mc:Ignorable="w14 w15 w16se w16cid w16 w16cex wp14">
   <w:p>
     <w:pPr>
       <w:pStyle w:val="Kopfzeile"/>
@@ -3743,7 +3350,7 @@
 </file>
 
 <file path=word/numbering.xml><?xml version="1.0" encoding="utf-8"?>
-<w:numbering xmlns:wpc="http://schemas.microsoft.com/office/word/2010/wordprocessingCanvas" xmlns:cx="http://schemas.microsoft.com/office/drawing/2014/chartex" xmlns:cx1="http://schemas.microsoft.com/office/drawing/2015/9/8/chartex" xmlns:cx2="http://schemas.microsoft.com/office/drawing/2015/10/21/chartex" xmlns:cx3="http://schemas.microsoft.com/office/drawing/2016/5/9/chartex" xmlns:cx4="http://schemas.microsoft.com/office/drawing/2016/5/10/chartex" xmlns:cx5="http://schemas.microsoft.com/office/drawing/2016/5/11/chartex" xmlns:cx6="http://schemas.microsoft.com/office/drawing/2016/5/12/chartex" xmlns:cx7="http://schemas.microsoft.com/office/drawing/2016/5/13/chartex" xmlns:cx8="http://schemas.microsoft.com/office/drawing/2016/5/14/chartex" xmlns:mc="http://schemas.openxmlformats.org/markup-compatibility/2006" xmlns:aink="http://schemas.microsoft.com/office/drawing/2016/ink" xmlns:am3d="http://schemas.microsoft.com/office/drawing/2017/model3d" xmlns:o="urn:schemas-microsoft-com:office:office" xmlns:r="http://schemas.openxmlformats.org/officeDocument/2006/relationships" xmlns:m="http://schemas.openxmlformats.org/officeDocument/2006/math" xmlns:v="urn:schemas-microsoft-com:vml" xmlns:wp14="http://schemas.microsoft.com/office/word/2010/wordprocessingDrawing" xmlns:wp="http://schemas.openxmlformats.org/drawingml/2006/wordprocessingDrawing" xmlns:w10="urn:schemas-microsoft-com:office:word" xmlns:w="http://schemas.openxmlformats.org/wordprocessingml/2006/main" xmlns:w14="http://schemas.microsoft.com/office/word/2010/wordml" xmlns:w15="http://schemas.microsoft.com/office/word/2012/wordml" xmlns:w16cid="http://schemas.microsoft.com/office/word/2016/wordml/cid" xmlns:w16se="http://schemas.microsoft.com/office/word/2015/wordml/symex" xmlns:wpg="http://schemas.microsoft.com/office/word/2010/wordprocessingGroup" xmlns:wpi="http://schemas.microsoft.com/office/word/2010/wordprocessingInk" xmlns:wne="http://schemas.microsoft.com/office/word/2006/wordml" xmlns:wps="http://schemas.microsoft.com/office/word/2010/wordprocessingShape" mc:Ignorable="w14 w15 w16se w16cid wp14">
+<w:numbering xmlns:wpc="http://schemas.microsoft.com/office/word/2010/wordprocessingCanvas" xmlns:cx="http://schemas.microsoft.com/office/drawing/2014/chartex" xmlns:cx1="http://schemas.microsoft.com/office/drawing/2015/9/8/chartex" xmlns:cx2="http://schemas.microsoft.com/office/drawing/2015/10/21/chartex" xmlns:cx3="http://schemas.microsoft.com/office/drawing/2016/5/9/chartex" xmlns:cx4="http://schemas.microsoft.com/office/drawing/2016/5/10/chartex" xmlns:cx5="http://schemas.microsoft.com/office/drawing/2016/5/11/chartex" xmlns:cx6="http://schemas.microsoft.com/office/drawing/2016/5/12/chartex" xmlns:cx7="http://schemas.microsoft.com/office/drawing/2016/5/13/chartex" xmlns:cx8="http://schemas.microsoft.com/office/drawing/2016/5/14/chartex" xmlns:mc="http://schemas.openxmlformats.org/markup-compatibility/2006" xmlns:aink="http://schemas.microsoft.com/office/drawing/2016/ink" xmlns:am3d="http://schemas.microsoft.com/office/drawing/2017/model3d" xmlns:o="urn:schemas-microsoft-com:office:office" xmlns:r="http://schemas.openxmlformats.org/officeDocument/2006/relationships" xmlns:m="http://schemas.openxmlformats.org/officeDocument/2006/math" xmlns:v="urn:schemas-microsoft-com:vml" xmlns:wp14="http://schemas.microsoft.com/office/word/2010/wordprocessingDrawing" xmlns:wp="http://schemas.openxmlformats.org/drawingml/2006/wordprocessingDrawing" xmlns:w10="urn:schemas-microsoft-com:office:word" xmlns:w="http://schemas.openxmlformats.org/wordprocessingml/2006/main" xmlns:w14="http://schemas.microsoft.com/office/word/2010/wordml" xmlns:w15="http://schemas.microsoft.com/office/word/2012/wordml" xmlns:w16cex="http://schemas.microsoft.com/office/word/2018/wordml/cex" xmlns:w16cid="http://schemas.microsoft.com/office/word/2016/wordml/cid" xmlns:w16="http://schemas.microsoft.com/office/word/2018/wordml" xmlns:w16se="http://schemas.microsoft.com/office/word/2015/wordml/symex" xmlns:wpg="http://schemas.microsoft.com/office/word/2010/wordprocessingGroup" xmlns:wpi="http://schemas.microsoft.com/office/word/2010/wordprocessingInk" xmlns:wne="http://schemas.microsoft.com/office/word/2006/wordml" xmlns:wps="http://schemas.microsoft.com/office/word/2010/wordprocessingShape" mc:Ignorable="w14 w15 w16se w16cid w16 w16cex wp14">
   <w:abstractNum w:abstractNumId="0" w15:restartNumberingAfterBreak="0">
     <w:nsid w:val="13432FD2"/>
     <w:multiLevelType w:val="hybridMultilevel"/>
@@ -4220,6 +3827,118 @@
     </w:lvl>
   </w:abstractNum>
   <w:abstractNum w:abstractNumId="5" w15:restartNumberingAfterBreak="0">
+    <w:nsid w:val="6188737F"/>
+    <w:multiLevelType w:val="hybridMultilevel"/>
+    <w:tmpl w:val="B43A8630"/>
+    <w:lvl w:ilvl="0" w:tplc="2E6AE86A">
+      <w:numFmt w:val="bullet"/>
+      <w:lvlText w:val=""/>
+      <w:lvlJc w:val="left"/>
+      <w:pPr>
+        <w:ind w:left="720" w:hanging="360"/>
+      </w:pPr>
+      <w:rPr>
+        <w:rFonts w:ascii="Symbol" w:eastAsiaTheme="minorHAnsi" w:hAnsi="Symbol" w:cs="Arial" w:hint="default"/>
+      </w:rPr>
+    </w:lvl>
+    <w:lvl w:ilvl="1" w:tplc="0C070003" w:tentative="1">
+      <w:start w:val="1"/>
+      <w:numFmt w:val="bullet"/>
+      <w:lvlText w:val="o"/>
+      <w:lvlJc w:val="left"/>
+      <w:pPr>
+        <w:ind w:left="1440" w:hanging="360"/>
+      </w:pPr>
+      <w:rPr>
+        <w:rFonts w:ascii="Courier New" w:hAnsi="Courier New" w:cs="Courier New" w:hint="default"/>
+      </w:rPr>
+    </w:lvl>
+    <w:lvl w:ilvl="2" w:tplc="0C070005" w:tentative="1">
+      <w:start w:val="1"/>
+      <w:numFmt w:val="bullet"/>
+      <w:lvlText w:val=""/>
+      <w:lvlJc w:val="left"/>
+      <w:pPr>
+        <w:ind w:left="2160" w:hanging="360"/>
+      </w:pPr>
+      <w:rPr>
+        <w:rFonts w:ascii="Wingdings" w:hAnsi="Wingdings" w:hint="default"/>
+      </w:rPr>
+    </w:lvl>
+    <w:lvl w:ilvl="3" w:tplc="0C070001" w:tentative="1">
+      <w:start w:val="1"/>
+      <w:numFmt w:val="bullet"/>
+      <w:lvlText w:val=""/>
+      <w:lvlJc w:val="left"/>
+      <w:pPr>
+        <w:ind w:left="2880" w:hanging="360"/>
+      </w:pPr>
+      <w:rPr>
+        <w:rFonts w:ascii="Symbol" w:hAnsi="Symbol" w:hint="default"/>
+      </w:rPr>
+    </w:lvl>
+    <w:lvl w:ilvl="4" w:tplc="0C070003" w:tentative="1">
+      <w:start w:val="1"/>
+      <w:numFmt w:val="bullet"/>
+      <w:lvlText w:val="o"/>
+      <w:lvlJc w:val="left"/>
+      <w:pPr>
+        <w:ind w:left="3600" w:hanging="360"/>
+      </w:pPr>
+      <w:rPr>
+        <w:rFonts w:ascii="Courier New" w:hAnsi="Courier New" w:cs="Courier New" w:hint="default"/>
+      </w:rPr>
+    </w:lvl>
+    <w:lvl w:ilvl="5" w:tplc="0C070005" w:tentative="1">
+      <w:start w:val="1"/>
+      <w:numFmt w:val="bullet"/>
+      <w:lvlText w:val=""/>
+      <w:lvlJc w:val="left"/>
+      <w:pPr>
+        <w:ind w:left="4320" w:hanging="360"/>
+      </w:pPr>
+      <w:rPr>
+        <w:rFonts w:ascii="Wingdings" w:hAnsi="Wingdings" w:hint="default"/>
+      </w:rPr>
+    </w:lvl>
+    <w:lvl w:ilvl="6" w:tplc="0C070001" w:tentative="1">
+      <w:start w:val="1"/>
+      <w:numFmt w:val="bullet"/>
+      <w:lvlText w:val=""/>
+      <w:lvlJc w:val="left"/>
+      <w:pPr>
+        <w:ind w:left="5040" w:hanging="360"/>
+      </w:pPr>
+      <w:rPr>
+        <w:rFonts w:ascii="Symbol" w:hAnsi="Symbol" w:hint="default"/>
+      </w:rPr>
+    </w:lvl>
+    <w:lvl w:ilvl="7" w:tplc="0C070003" w:tentative="1">
+      <w:start w:val="1"/>
+      <w:numFmt w:val="bullet"/>
+      <w:lvlText w:val="o"/>
+      <w:lvlJc w:val="left"/>
+      <w:pPr>
+        <w:ind w:left="5760" w:hanging="360"/>
+      </w:pPr>
+      <w:rPr>
+        <w:rFonts w:ascii="Courier New" w:hAnsi="Courier New" w:cs="Courier New" w:hint="default"/>
+      </w:rPr>
+    </w:lvl>
+    <w:lvl w:ilvl="8" w:tplc="0C070005" w:tentative="1">
+      <w:start w:val="1"/>
+      <w:numFmt w:val="bullet"/>
+      <w:lvlText w:val=""/>
+      <w:lvlJc w:val="left"/>
+      <w:pPr>
+        <w:ind w:left="6480" w:hanging="360"/>
+      </w:pPr>
+      <w:rPr>
+        <w:rFonts w:ascii="Wingdings" w:hAnsi="Wingdings" w:hint="default"/>
+      </w:rPr>
+    </w:lvl>
+  </w:abstractNum>
+  <w:abstractNum w:abstractNumId="6" w15:restartNumberingAfterBreak="0">
     <w:nsid w:val="6CC63FD5"/>
     <w:multiLevelType w:val="hybridMultilevel"/>
     <w:tmpl w:val="317A75FE"/>
@@ -4315,7 +4034,7 @@
     <w:abstractNumId w:val="3"/>
   </w:num>
   <w:num w:numId="3">
-    <w:abstractNumId w:val="5"/>
+    <w:abstractNumId w:val="6"/>
   </w:num>
   <w:num w:numId="4">
     <w:abstractNumId w:val="2"/>
@@ -4326,11 +4045,14 @@
   <w:num w:numId="6">
     <w:abstractNumId w:val="1"/>
   </w:num>
+  <w:num w:numId="7">
+    <w:abstractNumId w:val="5"/>
+  </w:num>
 </w:numbering>
 </file>
 
 <file path=word/styles.xml><?xml version="1.0" encoding="utf-8"?>
-<w:styles xmlns:mc="http://schemas.openxmlformats.org/markup-compatibility/2006" xmlns:r="http://schemas.openxmlformats.org/officeDocument/2006/relationships" xmlns:w="http://schemas.openxmlformats.org/wordprocessingml/2006/main" xmlns:w14="http://schemas.microsoft.com/office/word/2010/wordml" xmlns:w15="http://schemas.microsoft.com/office/word/2012/wordml" xmlns:w16cid="http://schemas.microsoft.com/office/word/2016/wordml/cid" xmlns:w16se="http://schemas.microsoft.com/office/word/2015/wordml/symex" mc:Ignorable="w14 w15 w16se w16cid">
+<w:styles xmlns:mc="http://schemas.openxmlformats.org/markup-compatibility/2006" xmlns:r="http://schemas.openxmlformats.org/officeDocument/2006/relationships" xmlns:w="http://schemas.openxmlformats.org/wordprocessingml/2006/main" xmlns:w14="http://schemas.microsoft.com/office/word/2010/wordml" xmlns:w15="http://schemas.microsoft.com/office/word/2012/wordml" xmlns:w16cex="http://schemas.microsoft.com/office/word/2018/wordml/cex" xmlns:w16cid="http://schemas.microsoft.com/office/word/2016/wordml/cid" xmlns:w16="http://schemas.microsoft.com/office/word/2018/wordml" xmlns:w16se="http://schemas.microsoft.com/office/word/2015/wordml/symex" mc:Ignorable="w14 w15 w16se w16cid w16 w16cex">
   <w:docDefaults>
     <w:rPrDefault>
       <w:rPr>
@@ -4346,7 +4068,7 @@
       </w:pPr>
     </w:pPrDefault>
   </w:docDefaults>
-  <w:latentStyles w:defLockedState="0" w:defUIPriority="99" w:defSemiHidden="0" w:defUnhideWhenUsed="0" w:defQFormat="0" w:count="377">
+  <w:latentStyles w:defLockedState="0" w:defUIPriority="99" w:defSemiHidden="0" w:defUnhideWhenUsed="0" w:defQFormat="0" w:count="376">
     <w:lsdException w:name="Normal" w:uiPriority="0" w:qFormat="1"/>
     <w:lsdException w:name="heading 1" w:uiPriority="9" w:qFormat="1"/>
     <w:lsdException w:name="heading 2" w:semiHidden="1" w:uiPriority="9" w:unhideWhenUsed="1" w:qFormat="1"/>
@@ -4723,7 +4445,6 @@
     <w:lsdException w:name="Hashtag" w:semiHidden="1" w:unhideWhenUsed="1"/>
     <w:lsdException w:name="Unresolved Mention" w:semiHidden="1" w:unhideWhenUsed="1"/>
     <w:lsdException w:name="Smart Link" w:semiHidden="1" w:unhideWhenUsed="1"/>
-    <w:lsdException w:name="Smart Link Error" w:semiHidden="1" w:unhideWhenUsed="1"/>
   </w:latentStyles>
   <w:style w:type="paragraph" w:default="1" w:styleId="Standard">
     <w:name w:val="Normal"/>
@@ -5253,7 +4974,7 @@
 </file>
 
 <file path=customXml/itemProps1.xml><?xml version="1.0" encoding="utf-8"?>
-<ds:datastoreItem xmlns:ds="http://schemas.openxmlformats.org/officeDocument/2006/customXml" ds:itemID="{4B2F55B8-796F-473E-8DB7-D51394354A74}">
+<ds:datastoreItem xmlns:ds="http://schemas.openxmlformats.org/officeDocument/2006/customXml" ds:itemID="{FA04D0B1-476D-434F-8639-6F244A73E6DC}">
   <ds:schemaRefs>
     <ds:schemaRef ds:uri="http://schemas.openxmlformats.org/officeDocument/2006/bibliography"/>
   </ds:schemaRefs>

</xml_diff>